<commit_message>
added CDD to lm
added CDD to model efficiency due to research. added a couple more weather regions
</commit_message>
<xml_diff>
--- a/Sources.docx
+++ b/Sources.docx
@@ -176,6 +176,82 @@
       </w:pPr>
       <w:r>
         <w:t>Station info is in weather folder</w:t>
+      </w:r>
+    </w:p>
+    <w:p>
+      <w:r>
+        <w:t>oil_data_quarterly.xlsx</w:t>
+      </w:r>
+      <w:r>
+        <w:tab/>
+      </w:r>
+      <w:r>
+        <w:tab/>
+      </w:r>
+      <w:r>
+        <w:t>oil_data_</w:t>
+      </w:r>
+      <w:r>
+        <w:t>monthly</w:t>
+      </w:r>
+      <w:r>
+        <w:t>.xlsx</w:t>
+      </w:r>
+    </w:p>
+    <w:p>
+      <w:pPr>
+        <w:pStyle w:val="ListParagraph"/>
+        <w:numPr>
+          <w:ilvl w:val="0"/>
+          <w:numId w:val="2"/>
+        </w:numPr>
+      </w:pPr>
+      <w:hyperlink r:id="rId9" w:history="1">
+        <w:r>
+          <w:rPr>
+            <w:rStyle w:val="Hyperlink"/>
+          </w:rPr>
+          <w:t>https://www.mbie.govt.nz/building-and-energy/energy-and-natural-resources/energy-statistics-and-modelling/energy-statistics/oil-statistics/</w:t>
+        </w:r>
+      </w:hyperlink>
+    </w:p>
+    <w:p>
+      <w:pPr>
+        <w:pStyle w:val="ListParagraph"/>
+        <w:numPr>
+          <w:ilvl w:val="0"/>
+          <w:numId w:val="2"/>
+        </w:numPr>
+      </w:pPr>
+      <w:r>
+        <w:t xml:space="preserve">Quarterly data has </w:t>
+      </w:r>
+      <w:r>
+        <w:t xml:space="preserve">split into categories including domestic transport which is what we need. </w:t>
+      </w:r>
+    </w:p>
+    <w:p>
+      <w:pPr>
+        <w:pStyle w:val="ListParagraph"/>
+        <w:numPr>
+          <w:ilvl w:val="0"/>
+          <w:numId w:val="2"/>
+        </w:numPr>
+      </w:pPr>
+      <w:r>
+        <w:t xml:space="preserve">Monthly data does not have this. </w:t>
+      </w:r>
+    </w:p>
+    <w:p>
+      <w:pPr>
+        <w:pStyle w:val="ListParagraph"/>
+        <w:numPr>
+          <w:ilvl w:val="0"/>
+          <w:numId w:val="2"/>
+        </w:numPr>
+      </w:pPr>
+      <w:r>
+        <w:t>Unclear if it is actually usage and how it is sourced</w:t>
       </w:r>
     </w:p>
     <w:sectPr>

</xml_diff>

<commit_message>
quarterly fuel usage time usage
</commit_message>
<xml_diff>
--- a/Sources.docx
+++ b/Sources.docx
@@ -251,7 +251,87 @@
         </w:numPr>
       </w:pPr>
       <w:r>
+        <w:t xml:space="preserve">Quarterly is up </w:t>
+      </w:r>
+      <w:r>
+        <w:t>to and including the month</w:t>
+      </w:r>
+    </w:p>
+    <w:p>
+      <w:pPr>
+        <w:pStyle w:val="ListParagraph"/>
+        <w:numPr>
+          <w:ilvl w:val="0"/>
+          <w:numId w:val="2"/>
+        </w:numPr>
+      </w:pPr>
+      <w:r>
         <w:t>Unclear if it is actually usage and how it is sourced</w:t>
+      </w:r>
+    </w:p>
+    <w:p>
+      <w:r>
+        <w:t>fuel_trade</w:t>
+      </w:r>
+      <w:r>
+        <w:t>.csv</w:t>
+      </w:r>
+      <w:r>
+        <w:tab/>
+      </w:r>
+      <w:r>
+        <w:tab/>
+      </w:r>
+      <w:r>
+        <w:tab/>
+      </w:r>
+      <w:r>
+        <w:t>fuel_trade</w:t>
+      </w:r>
+      <w:r>
+        <w:t>.xlsx</w:t>
+      </w:r>
+    </w:p>
+    <w:p>
+      <w:pPr>
+        <w:pStyle w:val="ListParagraph"/>
+        <w:numPr>
+          <w:ilvl w:val="0"/>
+          <w:numId w:val="2"/>
+        </w:numPr>
+      </w:pPr>
+      <w:r>
+        <w:t xml:space="preserve">Calculated using </w:t>
+      </w:r>
+      <w:r>
+        <w:t>oil_data_quarterly.xlsx</w:t>
+      </w:r>
+    </w:p>
+    <w:p>
+      <w:pPr>
+        <w:pStyle w:val="ListParagraph"/>
+        <w:numPr>
+          <w:ilvl w:val="0"/>
+          <w:numId w:val="2"/>
+        </w:numPr>
+      </w:pPr>
+      <w:r>
+        <w:t>fuel_trade</w:t>
+      </w:r>
+      <w:r>
+        <w:t>.xlsx is calculation sheet to convert to liters from million barrels</w:t>
+      </w:r>
+    </w:p>
+    <w:p>
+      <w:pPr>
+        <w:pStyle w:val="ListParagraph"/>
+        <w:numPr>
+          <w:ilvl w:val="0"/>
+          <w:numId w:val="2"/>
+        </w:numPr>
+      </w:pPr>
+      <w:r>
+        <w:t>Csv is used to input into r</w:t>
       </w:r>
     </w:p>
     <w:sectPr>

</xml_diff>

<commit_message>
regional fuel data loaded
</commit_message>
<xml_diff>
--- a/Sources.docx
+++ b/Sources.docx
@@ -266,7 +266,15 @@
         </w:numPr>
       </w:pPr>
       <w:r>
-        <w:t>Unclear if it is actually usage and how it is sourced</w:t>
+        <w:t xml:space="preserve">Unclear if it is </w:t>
+      </w:r>
+      <w:proofErr w:type="gramStart"/>
+      <w:r>
+        <w:t>actually usage</w:t>
+      </w:r>
+      <w:proofErr w:type="gramEnd"/>
+      <w:r>
+        <w:t xml:space="preserve"> and how it is sourced</w:t>
       </w:r>
     </w:p>
     <w:p>
@@ -332,6 +340,67 @@
       </w:pPr>
       <w:r>
         <w:t>Csv is used to input into r</w:t>
+      </w:r>
+    </w:p>
+    <w:p>
+      <w:r>
+        <w:t>regional_fuel_sales.xlsx</w:t>
+      </w:r>
+    </w:p>
+    <w:p>
+      <w:pPr>
+        <w:pStyle w:val="ListParagraph"/>
+        <w:numPr>
+          <w:ilvl w:val="0"/>
+          <w:numId w:val="2"/>
+        </w:numPr>
+      </w:pPr>
+      <w:r>
+        <w:t xml:space="preserve">Kathy hicks: </w:t>
+      </w:r>
+      <w:hyperlink r:id="rId10" w:history="1">
+        <w:r>
+          <w:rPr>
+            <w:rStyle w:val="Hyperlink"/>
+          </w:rPr>
+          <w:t>Kathy.hicks@stats.govt.nz</w:t>
+        </w:r>
+      </w:hyperlink>
+    </w:p>
+    <w:p>
+      <w:pPr>
+        <w:pStyle w:val="ListParagraph"/>
+        <w:numPr>
+          <w:ilvl w:val="0"/>
+          <w:numId w:val="2"/>
+        </w:numPr>
+      </w:pPr>
+      <w:r>
+        <w:t>Quarterly regional all sales at petrol stations</w:t>
+      </w:r>
+    </w:p>
+    <w:p>
+      <w:pPr>
+        <w:pStyle w:val="ListParagraph"/>
+        <w:numPr>
+          <w:ilvl w:val="0"/>
+          <w:numId w:val="2"/>
+        </w:numPr>
+      </w:pPr>
+      <w:r>
+        <w:t xml:space="preserve">Yearly is slightly higher includes some non-fuel business </w:t>
+      </w:r>
+    </w:p>
+    <w:p>
+      <w:pPr>
+        <w:pStyle w:val="ListParagraph"/>
+        <w:numPr>
+          <w:ilvl w:val="0"/>
+          <w:numId w:val="2"/>
+        </w:numPr>
+      </w:pPr>
+      <w:r>
+        <w:t>2017 Q2 and back is a modeled backseries using GST data</w:t>
       </w:r>
     </w:p>
     <w:sectPr>

</xml_diff>

<commit_message>
created plots of power usage
</commit_message>
<xml_diff>
--- a/Sources.docx
+++ b/Sources.docx
@@ -399,15 +399,7 @@
         </w:numPr>
       </w:pPr>
       <w:r>
-        <w:t xml:space="preserve">2017 Q2 and back is a modeled </w:t>
-      </w:r>
-      <w:proofErr w:type="spellStart"/>
-      <w:r>
-        <w:t>backseries</w:t>
-      </w:r>
-      <w:proofErr w:type="spellEnd"/>
-      <w:r>
-        <w:t xml:space="preserve"> using GST data</w:t>
+        <w:t>2017 Q2 and back is a modeled backseries using GST data</w:t>
       </w:r>
     </w:p>
     <w:p>
@@ -476,7 +468,89 @@
         </w:numPr>
       </w:pPr>
     </w:p>
-    <w:p/>
+    <w:p>
+      <w:r>
+        <w:lastRenderedPageBreak/>
+        <w:t>EECA times model</w:t>
+      </w:r>
+    </w:p>
+    <w:p>
+      <w:pPr>
+        <w:pStyle w:val="ListParagraph"/>
+        <w:numPr>
+          <w:ilvl w:val="0"/>
+          <w:numId w:val="2"/>
+        </w:numPr>
+      </w:pPr>
+      <w:hyperlink r:id="rId13" w:history="1">
+        <w:r>
+          <w:rPr>
+            <w:rStyle w:val="Hyperlink"/>
+          </w:rPr>
+          <w:t>https://www.eeca.govt.nz/insights/new-zealand-energy-scenarios-times-nz/</w:t>
+        </w:r>
+      </w:hyperlink>
+    </w:p>
+    <w:p>
+      <w:pPr>
+        <w:pStyle w:val="ListParagraph"/>
+        <w:numPr>
+          <w:ilvl w:val="0"/>
+          <w:numId w:val="2"/>
+        </w:numPr>
+      </w:pPr>
+      <w:r>
+        <w:t xml:space="preserve">Kea: </w:t>
+      </w:r>
+      <w:r>
+        <w:rPr>
+          <w:rFonts w:ascii="Source Sans Pro" w:hAnsi="Source Sans Pro"/>
+          <w:color w:val="000000"/>
+          <w:shd w:val="clear" w:color="auto" w:fill="FFFFFF"/>
+        </w:rPr>
+        <w:t>represents a scenario where climate change is prioritised as the most pressing issue and New Zealand deliberately pursues cohesive ways to achieve a low-emissions economy.</w:t>
+      </w:r>
+    </w:p>
+    <w:p>
+      <w:pPr>
+        <w:pStyle w:val="ListParagraph"/>
+        <w:numPr>
+          <w:ilvl w:val="0"/>
+          <w:numId w:val="2"/>
+        </w:numPr>
+      </w:pPr>
+      <w:r>
+        <w:t>Tūī</w:t>
+      </w:r>
+      <w:r>
+        <w:t xml:space="preserve">: </w:t>
+      </w:r>
+      <w:r>
+        <w:rPr>
+          <w:rFonts w:ascii="Source Sans Pro" w:hAnsi="Source Sans Pro"/>
+          <w:color w:val="000000"/>
+          <w:shd w:val="clear" w:color="auto" w:fill="FFFFFF"/>
+        </w:rPr>
+        <w:t>represents a scenario where climate change is an important issue to be addressed as one of many priorities, with most decisions being left up to individuals and market mechanisms.</w:t>
+      </w:r>
+    </w:p>
+    <w:p>
+      <w:pPr>
+        <w:pStyle w:val="ListParagraph"/>
+        <w:numPr>
+          <w:ilvl w:val="0"/>
+          <w:numId w:val="2"/>
+        </w:numPr>
+      </w:pPr>
+      <w:r>
+        <w:rPr>
+          <w:rFonts w:ascii="Source Sans Pro" w:hAnsi="Source Sans Pro"/>
+          <w:color w:val="000000"/>
+          <w:shd w:val="clear" w:color="auto" w:fill="FFFFFF"/>
+        </w:rPr>
+        <w:t>Downloaded data is Billion VKT km/year of car and SUV. Corresponds to NZTA passenger vehicles VKT</w:t>
+      </w:r>
+    </w:p>
     <w:p/>
     <w:sectPr>
       <w:pgSz w:w="12240" w:h="15840"/>

</xml_diff>